<commit_message>
new version Lun  3 jan 2022 18:33:19 EET
</commit_message>
<xml_diff>
--- a/resume/index.docx
+++ b/resume/index.docx
@@ -31,28 +31,8 @@
         <w:rPr>
           <w:b/>
         </w:rPr>
-        <w:t xml:space="preserve">CTO at Symphonia</w:t>
-      </w:r>
-      <w:r>
-        <w:br/>
-      </w:r>
-      <w:r>
-        <w:br/>
-      </w:r>
-      <w:r>
-        <w:t xml:space="preserve">Co founder of</w:t>
-      </w:r>
-      <w:r>
-        <w:t xml:space="preserve"> </w:t>
-      </w:r>
-      <w:hyperlink r:id="rId20">
-        <w:r>
-          <w:rPr>
-            <w:rStyle w:val="Hyperlink"/>
-          </w:rPr>
-          <w:t xml:space="preserve">Symphonia</w:t>
-        </w:r>
-      </w:hyperlink>
+        <w:t xml:space="preserve">CEO - Redstone Solutions</w:t>
+      </w:r>
     </w:p>
     <w:p>
       <w:r>
@@ -65,11 +45,11 @@
       <w:pPr>
         <w:pStyle w:val="Heading2"/>
       </w:pPr>
-      <w:bookmarkStart w:id="21" w:name="corporate-experience"/>
+      <w:bookmarkStart w:id="20" w:name="corporate-experience"/>
       <w:r>
         <w:t xml:space="preserve">Corporate Experience</w:t>
       </w:r>
-      <w:bookmarkEnd w:id="21"/>
+      <w:bookmarkEnd w:id="20"/>
     </w:p>
     <w:p>
       <w:pPr>
@@ -306,11 +286,11 @@
       <w:pPr>
         <w:pStyle w:val="Heading2"/>
       </w:pPr>
-      <w:bookmarkStart w:id="22" w:name="education"/>
+      <w:bookmarkStart w:id="21" w:name="education"/>
       <w:r>
         <w:t xml:space="preserve">Education</w:t>
       </w:r>
-      <w:bookmarkEnd w:id="22"/>
+      <w:bookmarkEnd w:id="21"/>
     </w:p>
     <w:p>
       <w:pPr>
@@ -487,11 +467,11 @@
       <w:pPr>
         <w:pStyle w:val="Heading2"/>
       </w:pPr>
-      <w:bookmarkStart w:id="23" w:name="open-source-contributions"/>
+      <w:bookmarkStart w:id="22" w:name="open-source-contributions"/>
       <w:r>
         <w:t xml:space="preserve">Open Source Contributions</w:t>
       </w:r>
-      <w:bookmarkEnd w:id="23"/>
+      <w:bookmarkEnd w:id="22"/>
     </w:p>
     <w:p>
       <w:pPr>
@@ -512,7 +492,7 @@
       <w:r>
         <w:t xml:space="preserve"> </w:t>
       </w:r>
-      <w:hyperlink r:id="rId24">
+      <w:hyperlink r:id="rId23">
         <w:r>
           <w:rPr>
             <w:rStyle w:val="Hyperlink"/>
@@ -549,7 +529,7 @@
       <w:r>
         <w:t xml:space="preserve"> </w:t>
       </w:r>
-      <w:hyperlink r:id="rId25">
+      <w:hyperlink r:id="rId24">
         <w:r>
           <w:rPr>
             <w:rStyle w:val="Hyperlink"/>
@@ -571,11 +551,11 @@
       <w:pPr>
         <w:pStyle w:val="Heading2"/>
       </w:pPr>
-      <w:bookmarkStart w:id="26" w:name="few-technologies-and-stacks-i-like"/>
-      <w:r>
-        <w:t xml:space="preserve">Few technologies and stacks I like</w:t>
-      </w:r>
-      <w:bookmarkEnd w:id="26"/>
+      <w:bookmarkStart w:id="25" w:name="techs-and-stacks"/>
+      <w:r>
+        <w:t xml:space="preserve">Techs and Stacks</w:t>
+      </w:r>
+      <w:bookmarkEnd w:id="25"/>
     </w:p>
     <w:p>
       <w:pPr>
@@ -586,7 +566,7 @@
         </w:numPr>
       </w:pPr>
       <w:r>
-        <w:t xml:space="preserve">Ruby, Rails, Sinatra, Redis</w:t>
+        <w:t xml:space="preserve">Pytorch, Flask, Pandas</w:t>
       </w:r>
     </w:p>
     <w:p>
@@ -598,7 +578,7 @@
         </w:numPr>
       </w:pPr>
       <w:r>
-        <w:t xml:space="preserve">Vue.js, React</w:t>
+        <w:t xml:space="preserve">C++, Rust</w:t>
       </w:r>
     </w:p>
     <w:p>
@@ -610,7 +590,7 @@
         </w:numPr>
       </w:pPr>
       <w:r>
-        <w:t xml:space="preserve">Pytorch, Flask</w:t>
+        <w:t xml:space="preserve">Swift</w:t>
       </w:r>
     </w:p>
     <w:p>
@@ -622,7 +602,7 @@
         </w:numPr>
       </w:pPr>
       <w:r>
-        <w:t xml:space="preserve">Swift</w:t>
+        <w:t xml:space="preserve">Ruby, Rails, Sinatra, Redis</w:t>
       </w:r>
     </w:p>
     <w:p>
@@ -634,6 +614,18 @@
         </w:numPr>
       </w:pPr>
       <w:r>
+        <w:t xml:space="preserve">Vue.js, React</w:t>
+      </w:r>
+    </w:p>
+    <w:p>
+      <w:pPr>
+        <w:pStyle w:val="Compact"/>
+        <w:numPr>
+          <w:numId w:val="1001"/>
+          <w:ilvl w:val="0"/>
+        </w:numPr>
+      </w:pPr>
+      <w:r>
         <w:t xml:space="preserve">AVR assembly</w:t>
       </w:r>
     </w:p>
@@ -641,11 +633,11 @@
       <w:pPr>
         <w:pStyle w:val="Heading2"/>
       </w:pPr>
-      <w:bookmarkStart w:id="27" w:name="activities-and-interests"/>
+      <w:bookmarkStart w:id="26" w:name="activities-and-interests"/>
       <w:r>
         <w:t xml:space="preserve">Activities and interests</w:t>
       </w:r>
-      <w:bookmarkEnd w:id="27"/>
+      <w:bookmarkEnd w:id="26"/>
     </w:p>
     <w:p>
       <w:pPr>
@@ -699,18 +691,18 @@
         <w:br/>
       </w:r>
       <w:r>
-        <w:t xml:space="preserve">27 Rue au maire</w:t>
+        <w:t xml:space="preserve">43-300 Bielsko-Biala</w:t>
       </w:r>
       <w:r>
         <w:br/>
       </w:r>
       <w:r>
-        <w:t xml:space="preserve">75003 Paris</w:t>
+        <w:t xml:space="preserve">Poland</w:t>
       </w:r>
       <w:r>
         <w:br/>
       </w:r>
-      <w:hyperlink r:id="rId28">
+      <w:hyperlink r:id="rId27">
         <w:r>
           <w:rPr>
             <w:rStyle w:val="Hyperlink"/>
@@ -727,7 +719,7 @@
       <w:r>
         <w:t xml:space="preserve"> </w:t>
       </w:r>
-      <w:hyperlink r:id="rId29">
+      <w:hyperlink r:id="rId28">
         <w:r>
           <w:rPr>
             <w:rStyle w:val="Hyperlink"/>
@@ -744,7 +736,7 @@
       <w:r>
         <w:t xml:space="preserve"> </w:t>
       </w:r>
-      <w:hyperlink r:id="rId30">
+      <w:hyperlink r:id="rId29">
         <w:r>
           <w:rPr>
             <w:rStyle w:val="Hyperlink"/>
@@ -761,7 +753,7 @@
       <w:r>
         <w:t xml:space="preserve"> </w:t>
       </w:r>
-      <w:hyperlink r:id="rId31">
+      <w:hyperlink r:id="rId30">
         <w:r>
           <w:rPr>
             <w:rStyle w:val="Hyperlink"/>

</xml_diff>